<commit_message>
Use case + archi overview Added GH deploy scripts
</commit_message>
<xml_diff>
--- a/HW2/HW2G31.docx
+++ b/HW2/HW2G31.docx
@@ -371,13 +371,7 @@
               <w:ind w:right="357"/>
             </w:pPr>
             <w:r>
-              <w:t>Converting e</w:t>
-            </w:r>
-            <w:r>
-              <w:t>xisting app</w:t>
-            </w:r>
-            <w:r>
-              <w:t xml:space="preserve"> to React (generally)</w:t>
+              <w:t>Converting existing app to React (generally)</w:t>
             </w:r>
           </w:p>
         </w:tc>
@@ -424,7 +418,10 @@
               <w:ind w:right="357"/>
             </w:pPr>
             <w:r>
-              <w:t>Chart + DB</w:t>
+              <w:t xml:space="preserve">Chart + </w:t>
+            </w:r>
+            <w:r>
+              <w:t>CSV\JSON files</w:t>
             </w:r>
           </w:p>
         </w:tc>
@@ -509,16 +506,8 @@
               <w:rPr>
                 <w:rtl/>
               </w:rPr>
-              <w:t xml:space="preserve">נוח </w:t>
+              <w:t>נוח צוסחא</w:t>
             </w:r>
-            <w:proofErr w:type="spellStart"/>
-            <w:r>
-              <w:rPr>
-                <w:rtl/>
-              </w:rPr>
-              <w:t>צוסחא</w:t>
-            </w:r>
-            <w:proofErr w:type="spellEnd"/>
           </w:p>
         </w:tc>
         <w:tc>
@@ -627,13 +616,8 @@
         <w:t xml:space="preserve"> </w:t>
       </w:r>
       <w:r>
-        <w:t>react/</w:t>
-      </w:r>
-      <w:proofErr w:type="spellStart"/>
-      <w:r>
-        <w:t>preact</w:t>
-      </w:r>
-      <w:proofErr w:type="spellEnd"/>
+        <w:t>react/preact</w:t>
+      </w:r>
       <w:r>
         <w:t xml:space="preserve"> JS</w:t>
       </w:r>
@@ -724,36 +708,15 @@
         </w:rPr>
         <w:t xml:space="preserve"> לבחירתכם, כגון </w:t>
       </w:r>
-      <w:proofErr w:type="spellStart"/>
-      <w:r>
-        <w:t>mySQL</w:t>
-      </w:r>
-      <w:proofErr w:type="spellEnd"/>
-      <w:r>
-        <w:t xml:space="preserve">, </w:t>
-      </w:r>
-      <w:proofErr w:type="spellStart"/>
-      <w:r>
-        <w:rPr>
-          <w:b/>
-          <w:bCs/>
-          <w:sz w:val="52"/>
-          <w:szCs w:val="52"/>
-        </w:rPr>
+      <w:r>
+        <w:t xml:space="preserve">mySQL, </w:t>
+      </w:r>
+      <w:r>
         <w:t>sqlite</w:t>
       </w:r>
       <w:r>
-        <w:t>,peer</w:t>
-      </w:r>
-      <w:proofErr w:type="spellEnd"/>
-      <w:r>
-        <w:t xml:space="preserve"> </w:t>
-      </w:r>
-      <w:proofErr w:type="spellStart"/>
-      <w:r>
-        <w:t>server,mongoDB</w:t>
-      </w:r>
-      <w:proofErr w:type="spellEnd"/>
+        <w:t>,peer server,mongoDB</w:t>
+      </w:r>
       <w:r>
         <w:rPr>
           <w:rtl/>
@@ -890,13 +853,8 @@
         </w:numPr>
         <w:bidi/>
       </w:pPr>
-      <w:proofErr w:type="spellStart"/>
-      <w:r>
-        <w:t>GIt</w:t>
-      </w:r>
-      <w:proofErr w:type="spellEnd"/>
-      <w:r>
-        <w:t xml:space="preserve"> repository</w:t>
+      <w:r>
+        <w:t>GIt repository</w:t>
       </w:r>
       <w:r>
         <w:rPr>
@@ -958,103 +916,116 @@
     </w:p>
     <w:p>
       <w:r>
-        <w:br w:type="page"/>
-      </w:r>
-    </w:p>
-    <w:p>
-      <w:pPr>
-        <w:bidi/>
-        <w:spacing w:after="160" w:line="360" w:lineRule="auto"/>
-        <w:ind w:right="357"/>
-        <w:jc w:val="both"/>
-        <w:rPr>
-          <w:b/>
-        </w:rPr>
-      </w:pPr>
-      <w:r>
-        <w:rPr>
-          <w:b/>
-          <w:rtl/>
+        <w:rPr>
+          <w:noProof/>
         </w:rPr>
         <w:lastRenderedPageBreak/>
-        <w:t>הנחיות הגשה:</w:t>
-      </w:r>
-    </w:p>
-    <w:p>
-      <w:pPr>
-        <w:bidi/>
-        <w:spacing w:after="160" w:line="360" w:lineRule="auto"/>
-        <w:ind w:left="-58" w:right="357"/>
-        <w:jc w:val="both"/>
-      </w:pPr>
-      <w:r>
-        <w:rPr>
-          <w:rtl/>
-        </w:rPr>
-        <w:t>.באחריותכם לוודא שהגשתם את כל התוצרים כנדרש ושהם הגיעו ליעדם.</w:t>
-      </w:r>
-    </w:p>
-    <w:p>
-      <w:pPr>
-        <w:bidi/>
-        <w:spacing w:after="160" w:line="360" w:lineRule="auto"/>
-        <w:ind w:left="-58" w:right="357"/>
-        <w:jc w:val="both"/>
-      </w:pPr>
-      <w:r>
-        <w:rPr>
-          <w:rtl/>
-        </w:rPr>
-        <w:t xml:space="preserve"> לא תתאפשר בדיקה מחודשת של העבודה עקב טעויות בעת ההגשה!</w:t>
-      </w:r>
-    </w:p>
-    <w:p>
-      <w:pPr>
-        <w:bidi/>
-        <w:spacing w:after="160" w:line="360" w:lineRule="auto"/>
-        <w:ind w:left="-58" w:right="357"/>
-        <w:jc w:val="both"/>
-      </w:pPr>
-      <w:r>
-        <w:rPr>
-          <w:rtl/>
-        </w:rPr>
-        <w:t>2 .יש להגיש את התרגיל בקבוצות שהוגדרו בקורס.</w:t>
-      </w:r>
-    </w:p>
-    <w:p>
-      <w:pPr>
-        <w:bidi/>
-        <w:spacing w:after="160" w:line="360" w:lineRule="auto"/>
-        <w:ind w:left="-58" w:right="357"/>
-        <w:jc w:val="both"/>
-      </w:pPr>
-      <w:r>
-        <w:rPr>
-          <w:rtl/>
-        </w:rPr>
-        <w:t xml:space="preserve"> 3 .יש להגיש את התוצר הסופי בפורמט </w:t>
-      </w:r>
-      <w:r>
-        <w:t>WORD</w:t>
-      </w:r>
-    </w:p>
-    <w:p>
-      <w:pPr>
-        <w:bidi/>
-        <w:spacing w:after="160" w:line="360" w:lineRule="auto"/>
-        <w:ind w:left="-58" w:right="357"/>
-        <w:jc w:val="both"/>
-      </w:pPr>
-      <w:r>
-        <w:rPr>
-          <w:rtl/>
-        </w:rPr>
-        <w:t>4.ניתן להפנות שאלות במייל לצוות הקורס, נא לשלוח שאלות לכלל הצוות . נא לציין את שם הקורס.</w:t>
+        <w:drawing>
+          <wp:inline distT="0" distB="0" distL="0" distR="0" wp14:anchorId="3013E286" wp14:editId="17BE83CE">
+            <wp:extent cx="5934075" cy="7677150"/>
+            <wp:effectExtent l="0" t="0" r="9525" b="0"/>
+            <wp:docPr id="700119243" name="Picture 2"/>
+            <wp:cNvGraphicFramePr>
+              <a:graphicFrameLocks xmlns:a="http://schemas.openxmlformats.org/drawingml/2006/main" noChangeAspect="1"/>
+            </wp:cNvGraphicFramePr>
+            <a:graphic xmlns:a="http://schemas.openxmlformats.org/drawingml/2006/main">
+              <a:graphicData uri="http://schemas.openxmlformats.org/drawingml/2006/picture">
+                <pic:pic xmlns:pic="http://schemas.openxmlformats.org/drawingml/2006/picture">
+                  <pic:nvPicPr>
+                    <pic:cNvPr id="0" name="Picture 2"/>
+                    <pic:cNvPicPr>
+                      <a:picLocks noChangeAspect="1" noChangeArrowheads="1"/>
+                    </pic:cNvPicPr>
+                  </pic:nvPicPr>
+                  <pic:blipFill>
+                    <a:blip r:embed="rId10">
+                      <a:extLst>
+                        <a:ext uri="{28A0092B-C50C-407E-A947-70E740481C1C}">
+                          <a14:useLocalDpi xmlns:a14="http://schemas.microsoft.com/office/drawing/2010/main" val="0"/>
+                        </a:ext>
+                      </a:extLst>
+                    </a:blip>
+                    <a:srcRect/>
+                    <a:stretch>
+                      <a:fillRect/>
+                    </a:stretch>
+                  </pic:blipFill>
+                  <pic:spPr bwMode="auto">
+                    <a:xfrm>
+                      <a:off x="0" y="0"/>
+                      <a:ext cx="5934075" cy="7677150"/>
+                    </a:xfrm>
+                    <a:prstGeom prst="rect">
+                      <a:avLst/>
+                    </a:prstGeom>
+                    <a:noFill/>
+                    <a:ln>
+                      <a:noFill/>
+                    </a:ln>
+                  </pic:spPr>
+                </pic:pic>
+              </a:graphicData>
+            </a:graphic>
+          </wp:inline>
+        </w:drawing>
+      </w:r>
+      <w:r>
+        <w:rPr>
+          <w:noProof/>
+        </w:rPr>
+        <w:lastRenderedPageBreak/>
+        <w:drawing>
+          <wp:inline distT="0" distB="0" distL="0" distR="0" wp14:anchorId="2C658C85" wp14:editId="7DE6E8F3">
+            <wp:extent cx="5943600" cy="7686675"/>
+            <wp:effectExtent l="0" t="0" r="0" b="9525"/>
+            <wp:docPr id="1704907675" name="Picture 1"/>
+            <wp:cNvGraphicFramePr>
+              <a:graphicFrameLocks xmlns:a="http://schemas.openxmlformats.org/drawingml/2006/main" noChangeAspect="1"/>
+            </wp:cNvGraphicFramePr>
+            <a:graphic xmlns:a="http://schemas.openxmlformats.org/drawingml/2006/main">
+              <a:graphicData uri="http://schemas.openxmlformats.org/drawingml/2006/picture">
+                <pic:pic xmlns:pic="http://schemas.openxmlformats.org/drawingml/2006/picture">
+                  <pic:nvPicPr>
+                    <pic:cNvPr id="0" name="Picture 1"/>
+                    <pic:cNvPicPr>
+                      <a:picLocks noChangeAspect="1" noChangeArrowheads="1"/>
+                    </pic:cNvPicPr>
+                  </pic:nvPicPr>
+                  <pic:blipFill>
+                    <a:blip r:embed="rId11">
+                      <a:extLst>
+                        <a:ext uri="{28A0092B-C50C-407E-A947-70E740481C1C}">
+                          <a14:useLocalDpi xmlns:a14="http://schemas.microsoft.com/office/drawing/2010/main" val="0"/>
+                        </a:ext>
+                      </a:extLst>
+                    </a:blip>
+                    <a:srcRect/>
+                    <a:stretch>
+                      <a:fillRect/>
+                    </a:stretch>
+                  </pic:blipFill>
+                  <pic:spPr bwMode="auto">
+                    <a:xfrm>
+                      <a:off x="0" y="0"/>
+                      <a:ext cx="5943600" cy="7686675"/>
+                    </a:xfrm>
+                    <a:prstGeom prst="rect">
+                      <a:avLst/>
+                    </a:prstGeom>
+                    <a:noFill/>
+                    <a:ln>
+                      <a:noFill/>
+                    </a:ln>
+                  </pic:spPr>
+                </pic:pic>
+              </a:graphicData>
+            </a:graphic>
+          </wp:inline>
+        </w:drawing>
       </w:r>
     </w:p>
     <w:sectPr>
-      <w:headerReference w:type="default" r:id="rId10"/>
+      <w:headerReference w:type="default" r:id="rId12"/>
       <w:pgSz w:w="12240" w:h="15840"/>
       <w:pgMar w:top="1440" w:right="1440" w:bottom="1440" w:left="1440" w:header="720" w:footer="720" w:gutter="0"/>
       <w:pgNumType w:start="1"/>

</xml_diff>